<commit_message>
Expanded resume to 2 pages
</commit_message>
<xml_diff>
--- a/20251102/manimaran-selvan-csa.docx
+++ b/20251102/manimaran-selvan-csa.docx
@@ -146,12 +146,16 @@
         <w:rPr>
           <w:rFonts w:ascii="Calibri" w:hAnsi="Calibri" w:cs="Calibri"/>
           <w:color w:val="000000"/>
+          <w:sz w:val="24"/>
+          <w:szCs w:val="24"/>
         </w:rPr>
       </w:pPr>
       <w:r>
         <w:rPr>
           <w:rFonts w:ascii="Calibri" w:hAnsi="Calibri" w:cs="Calibri"/>
           <w:color w:val="000000"/>
+          <w:sz w:val="24"/>
+          <w:szCs w:val="24"/>
         </w:rPr>
         <w:t>Cloud Architect</w:t>
       </w:r>
@@ -159,22 +163,10 @@
         <w:rPr>
           <w:rFonts w:ascii="Calibri" w:hAnsi="Calibri" w:cs="Calibri"/>
           <w:color w:val="000000"/>
-        </w:rPr>
-        <w:t xml:space="preserve"> with 17 years</w:t>
-      </w:r>
-      <w:r>
-        <w:rPr>
-          <w:rFonts w:ascii="Calibri" w:hAnsi="Calibri" w:cs="Calibri"/>
-          <w:color w:val="000000"/>
-        </w:rPr>
-        <w:t xml:space="preserve"> of</w:t>
-      </w:r>
-      <w:r>
-        <w:rPr>
-          <w:rFonts w:ascii="Calibri" w:hAnsi="Calibri" w:cs="Calibri"/>
-          <w:color w:val="000000"/>
-        </w:rPr>
-        <w:t xml:space="preserve"> experience designing scalable, multi-cloud systems on AWS, Azure, and GCP. Skilled in cloud-native modernization, observability, and AI automation, with leadership strengths in reliability, cost efficiency, and delivery speed. Experienced in leading teams to build resilient architectures, optimize CI/CD, and drive business outcomes.</w:t>
+          <w:sz w:val="24"/>
+          <w:szCs w:val="24"/>
+        </w:rPr>
+        <w:t xml:space="preserve"> with 17 years of experience designing scalable, multi-cloud systems on AWS, Azure, and GCP. Skilled in cloud-native modernization, observability, and AI automation, with leadership strengths in reliability, cost efficiency, and delivery speed. Experienced in leading teams to build resilient architectures, optimize CI/CD, and drive business outcomes.</w:t>
       </w:r>
     </w:p>
     <w:p>
@@ -189,15 +181,25 @@
       <w:pPr>
         <w:pStyle w:val="6bTraining"/>
         <w:jc w:val="left"/>
+        <w:rPr>
+          <w:sz w:val="24"/>
+          <w:szCs w:val="24"/>
+        </w:rPr>
       </w:pPr>
       <w:r>
         <w:rPr>
           <w:b/>
           <w:bCs/>
+          <w:sz w:val="24"/>
+          <w:szCs w:val="24"/>
         </w:rPr>
         <w:t>Cloud Platforms |</w:t>
       </w:r>
       <w:r>
+        <w:rPr>
+          <w:sz w:val="24"/>
+          <w:szCs w:val="24"/>
+        </w:rPr>
         <w:t xml:space="preserve"> AWS, Azure, GCP</w:t>
       </w:r>
     </w:p>
@@ -205,15 +207,25 @@
       <w:pPr>
         <w:pStyle w:val="6bTraining"/>
         <w:jc w:val="left"/>
+        <w:rPr>
+          <w:sz w:val="24"/>
+          <w:szCs w:val="24"/>
+        </w:rPr>
       </w:pPr>
       <w:r>
         <w:rPr>
           <w:b/>
           <w:bCs/>
+          <w:sz w:val="24"/>
+          <w:szCs w:val="24"/>
         </w:rPr>
         <w:t>Programming Languages |</w:t>
       </w:r>
       <w:r>
+        <w:rPr>
+          <w:sz w:val="24"/>
+          <w:szCs w:val="24"/>
+        </w:rPr>
         <w:t xml:space="preserve"> Java, Groovy, Python, TypeScript, JavaScript</w:t>
       </w:r>
     </w:p>
@@ -221,46 +233,134 @@
       <w:pPr>
         <w:pStyle w:val="6bTraining"/>
         <w:jc w:val="left"/>
+        <w:rPr>
+          <w:sz w:val="24"/>
+          <w:szCs w:val="24"/>
+        </w:rPr>
       </w:pPr>
       <w:r>
         <w:rPr>
           <w:b/>
           <w:bCs/>
+          <w:sz w:val="24"/>
+          <w:szCs w:val="24"/>
         </w:rPr>
         <w:t>Architecture &amp; Infrastructure |</w:t>
       </w:r>
       <w:r>
-        <w:t xml:space="preserve"> Multi-region systems, Microservices, Event-driven design, IaC (Terraform, CloudFormation), Kubernetes (EKS/GKE), Docker</w:t>
+        <w:rPr>
+          <w:sz w:val="24"/>
+          <w:szCs w:val="24"/>
+        </w:rPr>
+        <w:t xml:space="preserve"> </w:t>
+      </w:r>
+      <w:proofErr w:type="gramStart"/>
+      <w:r>
+        <w:rPr>
+          <w:sz w:val="24"/>
+          <w:szCs w:val="24"/>
+        </w:rPr>
+        <w:t>Multi-region</w:t>
+      </w:r>
+      <w:proofErr w:type="gramEnd"/>
+      <w:r>
+        <w:rPr>
+          <w:sz w:val="24"/>
+          <w:szCs w:val="24"/>
+        </w:rPr>
+        <w:t xml:space="preserve"> systems, Microservices, Event-driven design, </w:t>
+      </w:r>
+      <w:proofErr w:type="spellStart"/>
+      <w:r>
+        <w:rPr>
+          <w:sz w:val="24"/>
+          <w:szCs w:val="24"/>
+        </w:rPr>
+        <w:t>IaC</w:t>
+      </w:r>
+      <w:proofErr w:type="spellEnd"/>
+      <w:r>
+        <w:rPr>
+          <w:sz w:val="24"/>
+          <w:szCs w:val="24"/>
+        </w:rPr>
+        <w:t xml:space="preserve"> (Terraform, CloudFormation), Kubernetes (EKS/GKE), Docker</w:t>
       </w:r>
     </w:p>
     <w:p>
       <w:pPr>
         <w:pStyle w:val="6bTraining"/>
         <w:jc w:val="left"/>
+        <w:rPr>
+          <w:sz w:val="24"/>
+          <w:szCs w:val="24"/>
+        </w:rPr>
       </w:pPr>
       <w:r>
         <w:rPr>
           <w:b/>
           <w:bCs/>
+          <w:sz w:val="24"/>
+          <w:szCs w:val="24"/>
         </w:rPr>
         <w:t>DevOps &amp; Observability |</w:t>
       </w:r>
       <w:r>
+        <w:rPr>
+          <w:sz w:val="24"/>
+          <w:szCs w:val="24"/>
+        </w:rPr>
         <w:t xml:space="preserve"> </w:t>
       </w:r>
       <w:r>
-        <w:t xml:space="preserve">CI/CD Pipelines (GitHub Actions, Jenkins, Cloud Build), Monitoring &amp; Tracing (Grafana, SignalFx/Splunk, </w:t>
-      </w:r>
-      <w:r>
+        <w:rPr>
+          <w:sz w:val="24"/>
+          <w:szCs w:val="24"/>
+        </w:rPr>
+        <w:t xml:space="preserve">CI/CD Pipelines (GitHub Actions, Jenkins, Cloud Build), Monitoring &amp; Tracing (Grafana, </w:t>
+      </w:r>
+      <w:proofErr w:type="spellStart"/>
+      <w:r>
+        <w:rPr>
+          <w:sz w:val="24"/>
+          <w:szCs w:val="24"/>
+        </w:rPr>
+        <w:t>SignalFx</w:t>
+      </w:r>
+      <w:proofErr w:type="spellEnd"/>
+      <w:r>
+        <w:rPr>
+          <w:sz w:val="24"/>
+          <w:szCs w:val="24"/>
+        </w:rPr>
+        <w:t xml:space="preserve">/Splunk, </w:t>
+      </w:r>
+      <w:r>
+        <w:rPr>
+          <w:sz w:val="24"/>
+          <w:szCs w:val="24"/>
+        </w:rPr>
         <w:t>New</w:t>
       </w:r>
       <w:r>
+        <w:rPr>
+          <w:sz w:val="24"/>
+          <w:szCs w:val="24"/>
+        </w:rPr>
         <w:t xml:space="preserve"> </w:t>
       </w:r>
       <w:r>
+        <w:rPr>
+          <w:sz w:val="24"/>
+          <w:szCs w:val="24"/>
+        </w:rPr>
         <w:t xml:space="preserve">Relic, </w:t>
       </w:r>
       <w:r>
+        <w:rPr>
+          <w:sz w:val="24"/>
+          <w:szCs w:val="24"/>
+        </w:rPr>
         <w:t>Cloud Monitoring, Prometheus)</w:t>
       </w:r>
     </w:p>
@@ -268,43 +368,104 @@
       <w:pPr>
         <w:pStyle w:val="6bTraining"/>
         <w:jc w:val="left"/>
+        <w:rPr>
+          <w:sz w:val="24"/>
+          <w:szCs w:val="24"/>
+        </w:rPr>
       </w:pPr>
       <w:r>
         <w:rPr>
           <w:b/>
           <w:bCs/>
+          <w:sz w:val="24"/>
+          <w:szCs w:val="24"/>
         </w:rPr>
         <w:t>Data &amp; Integration |</w:t>
       </w:r>
       <w:r>
-        <w:t xml:space="preserve"> BigQuery, DynamoDB, PostgreSQL, </w:t>
-      </w:r>
-      <w:r>
+        <w:rPr>
+          <w:sz w:val="24"/>
+          <w:szCs w:val="24"/>
+        </w:rPr>
+        <w:t xml:space="preserve"> </w:t>
+      </w:r>
+      <w:proofErr w:type="spellStart"/>
+      <w:r>
+        <w:rPr>
+          <w:sz w:val="24"/>
+          <w:szCs w:val="24"/>
+        </w:rPr>
+        <w:t>BigQuery</w:t>
+      </w:r>
+      <w:proofErr w:type="spellEnd"/>
+      <w:r>
+        <w:rPr>
+          <w:sz w:val="24"/>
+          <w:szCs w:val="24"/>
+        </w:rPr>
+        <w:t xml:space="preserve">, DynamoDB, PostgreSQL, </w:t>
+      </w:r>
+      <w:r>
+        <w:rPr>
+          <w:sz w:val="24"/>
+          <w:szCs w:val="24"/>
+        </w:rPr>
         <w:t xml:space="preserve">MySQL, </w:t>
       </w:r>
       <w:r>
-        <w:t>Redis, Pub/Sub, Kafka, REST, GraphQL</w:t>
-      </w:r>
+        <w:rPr>
+          <w:sz w:val="24"/>
+          <w:szCs w:val="24"/>
+        </w:rPr>
+        <w:t xml:space="preserve">Redis, Pub/Sub, Kafka, REST, </w:t>
+      </w:r>
+      <w:proofErr w:type="spellStart"/>
+      <w:r>
+        <w:rPr>
+          <w:sz w:val="24"/>
+          <w:szCs w:val="24"/>
+        </w:rPr>
+        <w:t>GraphQL</w:t>
+      </w:r>
+      <w:proofErr w:type="spellEnd"/>
     </w:p>
     <w:p>
       <w:pPr>
         <w:pStyle w:val="6bTraining"/>
         <w:jc w:val="left"/>
+        <w:rPr>
+          <w:sz w:val="24"/>
+          <w:szCs w:val="24"/>
+        </w:rPr>
       </w:pPr>
       <w:r>
         <w:rPr>
           <w:b/>
           <w:bCs/>
+          <w:sz w:val="24"/>
+          <w:szCs w:val="24"/>
         </w:rPr>
         <w:t>AI &amp; Automation |</w:t>
       </w:r>
       <w:r>
+        <w:rPr>
+          <w:sz w:val="24"/>
+          <w:szCs w:val="24"/>
+        </w:rPr>
         <w:t xml:space="preserve"> Vertex AI</w:t>
       </w:r>
       <w:r>
+        <w:rPr>
+          <w:sz w:val="24"/>
+          <w:szCs w:val="24"/>
+        </w:rPr>
         <w:t xml:space="preserve"> (Gemini API)</w:t>
       </w:r>
       <w:r>
+        <w:rPr>
+          <w:sz w:val="24"/>
+          <w:szCs w:val="24"/>
+        </w:rPr>
         <w:t>, Azure Video Indexer, GPT-4 APIs</w:t>
       </w:r>
     </w:p>
@@ -312,27 +473,53 @@
       <w:pPr>
         <w:pStyle w:val="6bTraining"/>
         <w:jc w:val="left"/>
+        <w:rPr>
+          <w:sz w:val="24"/>
+          <w:szCs w:val="24"/>
+        </w:rPr>
       </w:pPr>
       <w:r>
         <w:rPr>
           <w:b/>
           <w:bCs/>
+          <w:sz w:val="24"/>
+          <w:szCs w:val="24"/>
         </w:rPr>
         <w:t>Networking &amp; Security |</w:t>
       </w:r>
       <w:r>
+        <w:rPr>
+          <w:sz w:val="24"/>
+          <w:szCs w:val="24"/>
+        </w:rPr>
         <w:t xml:space="preserve"> </w:t>
       </w:r>
       <w:r>
+        <w:rPr>
+          <w:sz w:val="24"/>
+          <w:szCs w:val="24"/>
+        </w:rPr>
         <w:t>VPC</w:t>
       </w:r>
       <w:r>
+        <w:rPr>
+          <w:sz w:val="24"/>
+          <w:szCs w:val="24"/>
+        </w:rPr>
         <w:t xml:space="preserve">, Security Groups, </w:t>
       </w:r>
       <w:r>
+        <w:rPr>
+          <w:sz w:val="24"/>
+          <w:szCs w:val="24"/>
+        </w:rPr>
         <w:t>Load Balancers, A</w:t>
       </w:r>
       <w:r>
+        <w:rPr>
+          <w:sz w:val="24"/>
+          <w:szCs w:val="24"/>
+        </w:rPr>
         <w:t>PI Gateway, WAF, Secrets Manager</w:t>
       </w:r>
     </w:p>
@@ -340,15 +527,25 @@
       <w:pPr>
         <w:pStyle w:val="6bTraining"/>
         <w:jc w:val="left"/>
+        <w:rPr>
+          <w:sz w:val="24"/>
+          <w:szCs w:val="24"/>
+        </w:rPr>
       </w:pPr>
       <w:r>
         <w:rPr>
           <w:b/>
           <w:bCs/>
+          <w:sz w:val="24"/>
+          <w:szCs w:val="24"/>
         </w:rPr>
         <w:t>Resilience &amp; Performance |</w:t>
       </w:r>
       <w:r>
+        <w:rPr>
+          <w:sz w:val="24"/>
+          <w:szCs w:val="24"/>
+        </w:rPr>
         <w:t xml:space="preserve"> Auto Scaling, Multi-AZ, Blue/Green Deployments, Caching Strategies</w:t>
       </w:r>
     </w:p>
@@ -356,15 +553,25 @@
       <w:pPr>
         <w:pStyle w:val="6bTraining"/>
         <w:jc w:val="left"/>
+        <w:rPr>
+          <w:sz w:val="24"/>
+          <w:szCs w:val="24"/>
+        </w:rPr>
       </w:pPr>
       <w:r>
         <w:rPr>
           <w:b/>
           <w:bCs/>
+          <w:sz w:val="24"/>
+          <w:szCs w:val="24"/>
         </w:rPr>
         <w:t>Frameworks |</w:t>
       </w:r>
       <w:r>
+        <w:rPr>
+          <w:sz w:val="24"/>
+          <w:szCs w:val="24"/>
+        </w:rPr>
         <w:t xml:space="preserve"> Spring Boot, Node.js, React, Angular</w:t>
       </w:r>
     </w:p>
@@ -375,22 +582,54 @@
         <w:rPr>
           <w:b/>
           <w:bCs/>
+          <w:sz w:val="24"/>
+          <w:szCs w:val="24"/>
         </w:rPr>
       </w:pPr>
       <w:r>
         <w:rPr>
           <w:b/>
           <w:bCs/>
+          <w:sz w:val="24"/>
+          <w:szCs w:val="24"/>
         </w:rPr>
         <w:t>Tools |</w:t>
       </w:r>
       <w:r>
-        <w:t xml:space="preserve"> Git, Github, Bitbucket, GitLab, Gradle, Maven, </w:t>
-      </w:r>
-      <w:r>
+        <w:rPr>
+          <w:sz w:val="24"/>
+          <w:szCs w:val="24"/>
+        </w:rPr>
+        <w:t xml:space="preserve"> Git, </w:t>
+      </w:r>
+      <w:proofErr w:type="spellStart"/>
+      <w:r>
+        <w:rPr>
+          <w:sz w:val="24"/>
+          <w:szCs w:val="24"/>
+        </w:rPr>
+        <w:t>Github</w:t>
+      </w:r>
+      <w:proofErr w:type="spellEnd"/>
+      <w:r>
+        <w:rPr>
+          <w:sz w:val="24"/>
+          <w:szCs w:val="24"/>
+        </w:rPr>
+        <w:t xml:space="preserve">, Bitbucket, GitLab, Gradle, Maven, </w:t>
+      </w:r>
+      <w:r>
+        <w:rPr>
+          <w:sz w:val="24"/>
+          <w:szCs w:val="24"/>
+        </w:rPr>
         <w:t xml:space="preserve">Postman, </w:t>
       </w:r>
       <w:r>
+        <w:rPr>
+          <w:sz w:val="24"/>
+          <w:szCs w:val="24"/>
+        </w:rPr>
         <w:t>Jira, Confluence</w:t>
       </w:r>
     </w:p>
@@ -398,18 +637,32 @@
       <w:pPr>
         <w:pStyle w:val="6bTraining"/>
         <w:jc w:val="left"/>
+        <w:rPr>
+          <w:sz w:val="24"/>
+          <w:szCs w:val="24"/>
+        </w:rPr>
       </w:pPr>
       <w:r>
         <w:rPr>
           <w:b/>
           <w:bCs/>
+          <w:sz w:val="24"/>
+          <w:szCs w:val="24"/>
         </w:rPr>
         <w:t>Security &amp; Governance |</w:t>
       </w:r>
       <w:r>
+        <w:rPr>
+          <w:sz w:val="24"/>
+          <w:szCs w:val="24"/>
+        </w:rPr>
         <w:t xml:space="preserve"> </w:t>
       </w:r>
       <w:r>
+        <w:rPr>
+          <w:sz w:val="24"/>
+          <w:szCs w:val="24"/>
+        </w:rPr>
         <w:t>IAM, Audit Logging, Cost Optimization, Compliance &amp; Risk Controls</w:t>
       </w:r>
     </w:p>
@@ -417,11 +670,17 @@
       <w:pPr>
         <w:pStyle w:val="6bTraining"/>
         <w:jc w:val="left"/>
+        <w:rPr>
+          <w:sz w:val="24"/>
+          <w:szCs w:val="24"/>
+        </w:rPr>
       </w:pPr>
       <w:r>
         <w:rPr>
           <w:b/>
           <w:bCs/>
+          <w:sz w:val="24"/>
+          <w:szCs w:val="24"/>
         </w:rPr>
         <w:t>Methodologies</w:t>
       </w:r>
@@ -429,6 +688,8 @@
         <w:rPr>
           <w:b/>
           <w:bCs/>
+          <w:sz w:val="24"/>
+          <w:szCs w:val="24"/>
         </w:rPr>
         <w:t xml:space="preserve"> &amp; Architecture</w:t>
       </w:r>
@@ -436,22 +697,44 @@
         <w:rPr>
           <w:b/>
           <w:bCs/>
+          <w:sz w:val="24"/>
+          <w:szCs w:val="24"/>
         </w:rPr>
         <w:t xml:space="preserve"> |</w:t>
       </w:r>
       <w:r>
+        <w:rPr>
+          <w:sz w:val="24"/>
+          <w:szCs w:val="24"/>
+        </w:rPr>
         <w:t xml:space="preserve"> Agile</w:t>
       </w:r>
       <w:r>
+        <w:rPr>
+          <w:sz w:val="24"/>
+          <w:szCs w:val="24"/>
+        </w:rPr>
         <w:t xml:space="preserve"> (Scrum/Kanban)</w:t>
       </w:r>
       <w:r>
+        <w:rPr>
+          <w:sz w:val="24"/>
+          <w:szCs w:val="24"/>
+        </w:rPr>
         <w:t xml:space="preserve">, Lean, </w:t>
       </w:r>
       <w:r>
+        <w:rPr>
+          <w:sz w:val="24"/>
+          <w:szCs w:val="24"/>
+        </w:rPr>
         <w:t xml:space="preserve">UML, </w:t>
       </w:r>
       <w:r>
+        <w:rPr>
+          <w:sz w:val="24"/>
+          <w:szCs w:val="24"/>
+        </w:rPr>
         <w:t>C4, DDD</w:t>
       </w:r>
     </w:p>
@@ -472,35 +755,72 @@
         <w:tabs>
           <w:tab w:val="right" w:pos="10710"/>
         </w:tabs>
-      </w:pPr>
-      <w:r>
+        <w:rPr>
+          <w:sz w:val="24"/>
+          <w:szCs w:val="24"/>
+        </w:rPr>
+      </w:pPr>
+      <w:r>
+        <w:rPr>
+          <w:sz w:val="24"/>
+          <w:szCs w:val="24"/>
+        </w:rPr>
         <w:t xml:space="preserve">Cloud </w:t>
       </w:r>
       <w:r>
+        <w:rPr>
+          <w:sz w:val="24"/>
+          <w:szCs w:val="24"/>
+        </w:rPr>
         <w:t>Solutions</w:t>
       </w:r>
       <w:r>
-        <w:t xml:space="preserve"> Architect / </w:t>
-      </w:r>
-      <w:r>
-        <w:t>Senior Program Manager</w:t>
-      </w:r>
-      <w:r>
+        <w:rPr>
+          <w:sz w:val="24"/>
+          <w:szCs w:val="24"/>
+        </w:rPr>
+        <w:t xml:space="preserve"> Architect / Senior Program Manager</w:t>
+      </w:r>
+      <w:r>
+        <w:rPr>
+          <w:sz w:val="24"/>
+          <w:szCs w:val="24"/>
+        </w:rPr>
         <w:tab/>
       </w:r>
       <w:r>
+        <w:rPr>
+          <w:sz w:val="24"/>
+          <w:szCs w:val="24"/>
+        </w:rPr>
         <w:t>Jul</w:t>
       </w:r>
       <w:r>
+        <w:rPr>
+          <w:sz w:val="24"/>
+          <w:szCs w:val="24"/>
+        </w:rPr>
         <w:t xml:space="preserve"> </w:t>
       </w:r>
       <w:r>
+        <w:rPr>
+          <w:sz w:val="24"/>
+          <w:szCs w:val="24"/>
+        </w:rPr>
         <w:t>2023</w:t>
       </w:r>
       <w:r>
+        <w:rPr>
+          <w:sz w:val="24"/>
+          <w:szCs w:val="24"/>
+        </w:rPr>
         <w:t xml:space="preserve"> – </w:t>
       </w:r>
       <w:r>
+        <w:rPr>
+          <w:sz w:val="24"/>
+          <w:szCs w:val="24"/>
+        </w:rPr>
         <w:t>Present</w:t>
       </w:r>
     </w:p>
@@ -510,34 +830,62 @@
         <w:tabs>
           <w:tab w:val="right" w:pos="10710"/>
         </w:tabs>
+        <w:rPr>
+          <w:sz w:val="24"/>
+          <w:szCs w:val="24"/>
+        </w:rPr>
       </w:pPr>
       <w:r>
         <w:rPr>
           <w:b/>
           <w:bCs/>
+          <w:sz w:val="24"/>
+          <w:szCs w:val="24"/>
         </w:rPr>
         <w:t>Pragya Consulting Services</w:t>
       </w:r>
       <w:r>
+        <w:rPr>
+          <w:sz w:val="24"/>
+          <w:szCs w:val="24"/>
+        </w:rPr>
         <w:t xml:space="preserve"> (on assignment to </w:t>
       </w:r>
       <w:r>
         <w:rPr>
           <w:b/>
           <w:bCs/>
+          <w:sz w:val="24"/>
+          <w:szCs w:val="24"/>
         </w:rPr>
         <w:t>Al Jazeera Media Network</w:t>
       </w:r>
       <w:r>
+        <w:rPr>
+          <w:sz w:val="24"/>
+          <w:szCs w:val="24"/>
+        </w:rPr>
         <w:t>)</w:t>
       </w:r>
       <w:r>
+        <w:rPr>
+          <w:sz w:val="24"/>
+          <w:szCs w:val="24"/>
+        </w:rPr>
         <w:t xml:space="preserve"> </w:t>
       </w:r>
       <w:r>
+        <w:rPr>
+          <w:sz w:val="24"/>
+          <w:szCs w:val="24"/>
+        </w:rPr>
         <w:tab/>
       </w:r>
       <w:r>
+        <w:rPr>
+          <w:sz w:val="24"/>
+          <w:szCs w:val="24"/>
+        </w:rPr>
         <w:t>Brussels, Belgium</w:t>
       </w:r>
     </w:p>
@@ -547,120 +895,252 @@
         <w:rPr>
           <w:rFonts w:cs="Times New Roman"/>
           <w:spacing w:val="0"/>
-        </w:rPr>
-      </w:pPr>
-      <w:r>
+          <w:sz w:val="24"/>
+          <w:szCs w:val="24"/>
+        </w:rPr>
+      </w:pPr>
+      <w:r>
+        <w:rPr>
+          <w:sz w:val="24"/>
+          <w:szCs w:val="24"/>
+        </w:rPr>
         <w:t xml:space="preserve">Architected </w:t>
       </w:r>
       <w:r>
         <w:rPr>
           <w:rStyle w:val="Strong"/>
+          <w:sz w:val="24"/>
+          <w:szCs w:val="24"/>
         </w:rPr>
         <w:t>multi-region cloud infrastructure</w:t>
       </w:r>
       <w:r>
+        <w:rPr>
+          <w:sz w:val="24"/>
+          <w:szCs w:val="24"/>
+        </w:rPr>
         <w:t xml:space="preserve"> across AWS, Azure, and GCP, ensuring high availability and scalability for global news and media workloads.</w:t>
       </w:r>
     </w:p>
     <w:p>
       <w:pPr>
         <w:pStyle w:val="6BulletPoints"/>
-      </w:pPr>
-      <w:r>
+        <w:rPr>
+          <w:sz w:val="24"/>
+          <w:szCs w:val="24"/>
+        </w:rPr>
+      </w:pPr>
+      <w:r>
+        <w:rPr>
+          <w:sz w:val="24"/>
+          <w:szCs w:val="24"/>
+        </w:rPr>
         <w:t xml:space="preserve">Led the </w:t>
       </w:r>
       <w:r>
         <w:rPr>
           <w:rStyle w:val="Strong"/>
+          <w:sz w:val="24"/>
+          <w:szCs w:val="24"/>
         </w:rPr>
         <w:t>modernization of legacy media platforms</w:t>
       </w:r>
       <w:r>
+        <w:rPr>
+          <w:sz w:val="24"/>
+          <w:szCs w:val="24"/>
+        </w:rPr>
         <w:t>, migrating to cloud-native architectures that improved reliability by 40 % and cut operational costs by 30 %.</w:t>
       </w:r>
     </w:p>
     <w:p>
       <w:pPr>
         <w:pStyle w:val="6BulletPoints"/>
-      </w:pPr>
-      <w:r>
+        <w:rPr>
+          <w:sz w:val="24"/>
+          <w:szCs w:val="24"/>
+        </w:rPr>
+      </w:pPr>
+      <w:r>
+        <w:rPr>
+          <w:sz w:val="24"/>
+          <w:szCs w:val="24"/>
+        </w:rPr>
         <w:t xml:space="preserve">Established </w:t>
       </w:r>
       <w:r>
         <w:rPr>
           <w:rStyle w:val="Strong"/>
+          <w:sz w:val="24"/>
+          <w:szCs w:val="24"/>
         </w:rPr>
         <w:t>DevOps standards and CI/CD pipelines</w:t>
       </w:r>
       <w:r>
+        <w:rPr>
+          <w:sz w:val="24"/>
+          <w:szCs w:val="24"/>
+        </w:rPr>
         <w:t>, reducing deployment cycles from days to hours.</w:t>
       </w:r>
     </w:p>
     <w:p>
       <w:pPr>
         <w:pStyle w:val="6BulletPoints"/>
-      </w:pPr>
-      <w:r>
+        <w:rPr>
+          <w:sz w:val="24"/>
+          <w:szCs w:val="24"/>
+        </w:rPr>
+      </w:pPr>
+      <w:r>
+        <w:rPr>
+          <w:sz w:val="24"/>
+          <w:szCs w:val="24"/>
+        </w:rPr>
         <w:t xml:space="preserve">Developed an </w:t>
       </w:r>
       <w:r>
         <w:rPr>
           <w:rStyle w:val="Strong"/>
+          <w:sz w:val="24"/>
+          <w:szCs w:val="24"/>
         </w:rPr>
         <w:t>Observability Playbook</w:t>
       </w:r>
       <w:r>
+        <w:rPr>
+          <w:sz w:val="24"/>
+          <w:szCs w:val="24"/>
+        </w:rPr>
         <w:t xml:space="preserve"> and directed bi-weekly and quarterly QoS reviews, boosting monitoring accuracy to 95 % and shortening incident response by 25 %.</w:t>
       </w:r>
     </w:p>
     <w:p>
       <w:pPr>
         <w:pStyle w:val="6BulletPoints"/>
-      </w:pPr>
-      <w:r>
+        <w:rPr>
+          <w:sz w:val="24"/>
+          <w:szCs w:val="24"/>
+        </w:rPr>
+      </w:pPr>
+      <w:r>
+        <w:rPr>
+          <w:sz w:val="24"/>
+          <w:szCs w:val="24"/>
+        </w:rPr>
         <w:t xml:space="preserve">Partnered with the </w:t>
       </w:r>
+      <w:proofErr w:type="spellStart"/>
       <w:r>
         <w:rPr>
           <w:rStyle w:val="Strong"/>
-        </w:rPr>
-        <w:t>JaWaCloud data warehouse</w:t>
-      </w:r>
-      <w:r>
+          <w:sz w:val="24"/>
+          <w:szCs w:val="24"/>
+        </w:rPr>
+        <w:t>JaWaCloud</w:t>
+      </w:r>
+      <w:proofErr w:type="spellEnd"/>
+      <w:r>
+        <w:rPr>
+          <w:rStyle w:val="Strong"/>
+          <w:sz w:val="24"/>
+          <w:szCs w:val="24"/>
+        </w:rPr>
+        <w:t xml:space="preserve"> data warehouse</w:t>
+      </w:r>
+      <w:r>
+        <w:rPr>
+          <w:rStyle w:val="Strong"/>
+          <w:sz w:val="24"/>
+          <w:szCs w:val="24"/>
+        </w:rPr>
+        <w:t xml:space="preserve"> (</w:t>
+      </w:r>
+      <w:proofErr w:type="spellStart"/>
+      <w:r>
+        <w:rPr>
+          <w:rStyle w:val="Strong"/>
+          <w:sz w:val="24"/>
+          <w:szCs w:val="24"/>
+        </w:rPr>
+        <w:t>BigQuery</w:t>
+      </w:r>
+      <w:proofErr w:type="spellEnd"/>
+      <w:r>
+        <w:rPr>
+          <w:rStyle w:val="Strong"/>
+          <w:sz w:val="24"/>
+          <w:szCs w:val="24"/>
+        </w:rPr>
+        <w:t>)</w:t>
+      </w:r>
+      <w:r>
+        <w:rPr>
+          <w:sz w:val="24"/>
+          <w:szCs w:val="24"/>
+        </w:rPr>
         <w:t xml:space="preserve"> team to migrate ETL jobs to Cloud Run Jobs and publish custom metrics to enhance visibility and cost governance.</w:t>
       </w:r>
     </w:p>
     <w:p>
       <w:pPr>
         <w:pStyle w:val="6BulletPoints"/>
-      </w:pPr>
-      <w:r>
+        <w:rPr>
+          <w:sz w:val="24"/>
+          <w:szCs w:val="24"/>
+        </w:rPr>
+      </w:pPr>
+      <w:r>
+        <w:rPr>
+          <w:sz w:val="24"/>
+          <w:szCs w:val="24"/>
+        </w:rPr>
         <w:t xml:space="preserve">Built a </w:t>
       </w:r>
       <w:r>
         <w:rPr>
           <w:rStyle w:val="Strong"/>
+          <w:sz w:val="24"/>
+          <w:szCs w:val="24"/>
         </w:rPr>
         <w:t>multi-cloud Video AI platform</w:t>
       </w:r>
       <w:r>
+        <w:rPr>
+          <w:sz w:val="24"/>
+          <w:szCs w:val="24"/>
+        </w:rPr>
         <w:t xml:space="preserve"> using Azure Video Indexer, GPT-4 APIs, and Vertex AI, processing thousands of hours of video for transcription and translation.</w:t>
       </w:r>
     </w:p>
     <w:p>
       <w:pPr>
         <w:pStyle w:val="6BulletPoints"/>
-      </w:pPr>
-      <w:r>
+        <w:rPr>
+          <w:sz w:val="24"/>
+          <w:szCs w:val="24"/>
+        </w:rPr>
+      </w:pPr>
+      <w:r>
+        <w:rPr>
+          <w:sz w:val="24"/>
+          <w:szCs w:val="24"/>
+        </w:rPr>
         <w:t xml:space="preserve">Conducted </w:t>
       </w:r>
       <w:r>
         <w:rPr>
           <w:rStyle w:val="Strong"/>
+          <w:sz w:val="24"/>
+          <w:szCs w:val="24"/>
         </w:rPr>
         <w:t>architecture reviews, cost audits, and technical mentoring</w:t>
       </w:r>
       <w:r>
+        <w:rPr>
+          <w:sz w:val="24"/>
+          <w:szCs w:val="24"/>
+        </w:rPr>
         <w:t xml:space="preserve"> to strengthen reliability, performance, and engineering excellence.</w:t>
       </w:r>
     </w:p>
@@ -670,29 +1150,65 @@
         <w:tabs>
           <w:tab w:val="right" w:pos="10710"/>
         </w:tabs>
-      </w:pPr>
-      <w:r>
+        <w:rPr>
+          <w:sz w:val="24"/>
+          <w:szCs w:val="24"/>
+        </w:rPr>
+      </w:pPr>
+      <w:r>
+        <w:rPr>
+          <w:sz w:val="24"/>
+          <w:szCs w:val="24"/>
+        </w:rPr>
         <w:t>Cloud Software Architect / Technical Product Manager</w:t>
       </w:r>
       <w:r>
+        <w:rPr>
+          <w:sz w:val="24"/>
+          <w:szCs w:val="24"/>
+        </w:rPr>
         <w:t xml:space="preserve"> / Lead Software Engineer</w:t>
       </w:r>
       <w:r>
+        <w:rPr>
+          <w:sz w:val="24"/>
+          <w:szCs w:val="24"/>
+        </w:rPr>
         <w:tab/>
       </w:r>
       <w:r>
+        <w:rPr>
+          <w:sz w:val="24"/>
+          <w:szCs w:val="24"/>
+        </w:rPr>
         <w:t>Jan</w:t>
       </w:r>
       <w:r>
+        <w:rPr>
+          <w:sz w:val="24"/>
+          <w:szCs w:val="24"/>
+        </w:rPr>
         <w:t xml:space="preserve"> </w:t>
       </w:r>
       <w:r>
+        <w:rPr>
+          <w:sz w:val="24"/>
+          <w:szCs w:val="24"/>
+        </w:rPr>
         <w:t>2015</w:t>
       </w:r>
       <w:r>
+        <w:rPr>
+          <w:sz w:val="24"/>
+          <w:szCs w:val="24"/>
+        </w:rPr>
         <w:t xml:space="preserve"> – </w:t>
       </w:r>
       <w:r>
+        <w:rPr>
+          <w:sz w:val="24"/>
+          <w:szCs w:val="24"/>
+        </w:rPr>
         <w:t>Jun 2023</w:t>
       </w:r>
     </w:p>
@@ -702,106 +1218,197 @@
         <w:tabs>
           <w:tab w:val="right" w:pos="10710"/>
         </w:tabs>
+        <w:rPr>
+          <w:sz w:val="24"/>
+          <w:szCs w:val="24"/>
+        </w:rPr>
       </w:pPr>
       <w:r>
         <w:rPr>
           <w:b/>
           <w:bCs/>
+          <w:sz w:val="24"/>
+          <w:szCs w:val="24"/>
         </w:rPr>
         <w:t>Trilogy Enterprises</w:t>
       </w:r>
       <w:r>
+        <w:rPr>
+          <w:sz w:val="24"/>
+          <w:szCs w:val="24"/>
+        </w:rPr>
         <w:t xml:space="preserve"> </w:t>
       </w:r>
       <w:r>
+        <w:rPr>
+          <w:sz w:val="24"/>
+          <w:szCs w:val="24"/>
+        </w:rPr>
         <w:tab/>
       </w:r>
       <w:r>
+        <w:rPr>
+          <w:sz w:val="24"/>
+          <w:szCs w:val="24"/>
+        </w:rPr>
         <w:t>Austin, Texas (Remote)</w:t>
       </w:r>
     </w:p>
     <w:p>
       <w:pPr>
         <w:pStyle w:val="6BulletPoints"/>
-      </w:pPr>
-      <w:r>
+        <w:rPr>
+          <w:sz w:val="24"/>
+          <w:szCs w:val="24"/>
+        </w:rPr>
+      </w:pPr>
+      <w:r>
+        <w:rPr>
+          <w:sz w:val="24"/>
+          <w:szCs w:val="24"/>
+        </w:rPr>
         <w:t xml:space="preserve">Architected and scaled </w:t>
       </w:r>
+      <w:proofErr w:type="spellStart"/>
       <w:r>
         <w:rPr>
           <w:rStyle w:val="Strong"/>
+          <w:sz w:val="24"/>
+          <w:szCs w:val="24"/>
         </w:rPr>
         <w:t>CloudFix</w:t>
       </w:r>
-      <w:r>
+      <w:proofErr w:type="spellEnd"/>
+      <w:r>
+        <w:rPr>
+          <w:sz w:val="24"/>
+          <w:szCs w:val="24"/>
+        </w:rPr>
         <w:t>, an AWS cost-optimization platform delivering $100M+ cumulative savings across enterprise customers.</w:t>
       </w:r>
     </w:p>
     <w:p>
       <w:pPr>
         <w:pStyle w:val="6BulletPoints"/>
-      </w:pPr>
-      <w:r>
+        <w:rPr>
+          <w:sz w:val="24"/>
+          <w:szCs w:val="24"/>
+        </w:rPr>
+      </w:pPr>
+      <w:r>
+        <w:rPr>
+          <w:sz w:val="24"/>
+          <w:szCs w:val="24"/>
+        </w:rPr>
         <w:t xml:space="preserve">Centralized </w:t>
       </w:r>
       <w:r>
         <w:rPr>
           <w:rStyle w:val="Strong"/>
+          <w:sz w:val="24"/>
+          <w:szCs w:val="24"/>
         </w:rPr>
         <w:t>IT operations for 5K+ global engineers</w:t>
       </w:r>
       <w:r>
+        <w:rPr>
+          <w:sz w:val="24"/>
+          <w:szCs w:val="24"/>
+        </w:rPr>
         <w:t>, achieving 85 % cost savings through automation and unified tooling.</w:t>
       </w:r>
     </w:p>
     <w:p>
       <w:pPr>
         <w:pStyle w:val="6BulletPoints"/>
-      </w:pPr>
-      <w:r>
+        <w:rPr>
+          <w:sz w:val="24"/>
+          <w:szCs w:val="24"/>
+        </w:rPr>
+      </w:pPr>
+      <w:r>
+        <w:rPr>
+          <w:sz w:val="24"/>
+          <w:szCs w:val="24"/>
+        </w:rPr>
         <w:t xml:space="preserve">Led </w:t>
       </w:r>
       <w:r>
         <w:rPr>
           <w:rStyle w:val="Strong"/>
+          <w:sz w:val="24"/>
+          <w:szCs w:val="24"/>
         </w:rPr>
         <w:t>20+ senior SREs</w:t>
       </w:r>
       <w:r>
+        <w:rPr>
+          <w:sz w:val="24"/>
+          <w:szCs w:val="24"/>
+        </w:rPr>
         <w:t>, improving productivity 4× via process optimization and clear delivery workflows.</w:t>
       </w:r>
     </w:p>
     <w:p>
       <w:pPr>
         <w:pStyle w:val="6BulletPoints"/>
-      </w:pPr>
-      <w:r>
+        <w:rPr>
+          <w:sz w:val="24"/>
+          <w:szCs w:val="24"/>
+        </w:rPr>
+      </w:pPr>
+      <w:r>
+        <w:rPr>
+          <w:sz w:val="24"/>
+          <w:szCs w:val="24"/>
+        </w:rPr>
+        <w:lastRenderedPageBreak/>
         <w:t xml:space="preserve">Designed </w:t>
       </w:r>
       <w:r>
         <w:rPr>
           <w:rStyle w:val="Strong"/>
+          <w:sz w:val="24"/>
+          <w:szCs w:val="24"/>
         </w:rPr>
         <w:t>lean software assembly lines</w:t>
       </w:r>
       <w:r>
+        <w:rPr>
+          <w:sz w:val="24"/>
+          <w:szCs w:val="24"/>
+        </w:rPr>
         <w:t xml:space="preserve"> enabling continuous, 24/7 product delivery across multiple geographies.</w:t>
       </w:r>
     </w:p>
     <w:p>
       <w:pPr>
         <w:pStyle w:val="6BulletPoints"/>
-      </w:pPr>
-      <w:r>
+        <w:rPr>
+          <w:sz w:val="24"/>
+          <w:szCs w:val="24"/>
+        </w:rPr>
+      </w:pPr>
+      <w:r>
+        <w:rPr>
+          <w:sz w:val="24"/>
+          <w:szCs w:val="24"/>
+        </w:rPr>
         <w:t xml:space="preserve">Authored </w:t>
       </w:r>
       <w:r>
         <w:rPr>
           <w:rStyle w:val="Strong"/>
+          <w:sz w:val="24"/>
+          <w:szCs w:val="24"/>
         </w:rPr>
         <w:t>M&amp;A IT transition playbooks</w:t>
       </w:r>
       <w:r>
+        <w:rPr>
+          <w:sz w:val="24"/>
+          <w:szCs w:val="24"/>
+        </w:rPr>
         <w:t xml:space="preserve"> integrating 15+ acquisitions into standardized cloud infrastructure.</w:t>
       </w:r>
     </w:p>
@@ -811,18 +1418,30 @@
         <w:rPr>
           <w:b/>
           <w:bCs/>
-        </w:rPr>
-      </w:pPr>
-      <w:r>
+          <w:sz w:val="24"/>
+          <w:szCs w:val="24"/>
+        </w:rPr>
+      </w:pPr>
+      <w:r>
+        <w:rPr>
+          <w:sz w:val="24"/>
+          <w:szCs w:val="24"/>
+        </w:rPr>
         <w:t xml:space="preserve">Created AWS-based tools for </w:t>
       </w:r>
       <w:r>
         <w:rPr>
           <w:rStyle w:val="Strong"/>
+          <w:sz w:val="24"/>
+          <w:szCs w:val="24"/>
         </w:rPr>
         <w:t>specification ordering, ranking, and engineering bootcamps</w:t>
       </w:r>
       <w:r>
+        <w:rPr>
+          <w:sz w:val="24"/>
+          <w:szCs w:val="24"/>
+        </w:rPr>
         <w:t>, cutting operational overhead by 75 %.</w:t>
       </w:r>
     </w:p>
@@ -832,22 +1451,717 @@
         <w:tabs>
           <w:tab w:val="right" w:pos="10710"/>
         </w:tabs>
-      </w:pPr>
-      <w:r>
-        <w:lastRenderedPageBreak/>
-        <w:t>Founding &amp; Early Engineering Roles</w:t>
-      </w:r>
-      <w:r>
+        <w:rPr>
+          <w:sz w:val="24"/>
+          <w:szCs w:val="24"/>
+        </w:rPr>
+      </w:pPr>
+      <w:r>
+        <w:rPr>
+          <w:sz w:val="24"/>
+          <w:szCs w:val="24"/>
+        </w:rPr>
+        <w:t>Technical Co-founder/ Software Architect</w:t>
+      </w:r>
+      <w:r>
+        <w:rPr>
+          <w:sz w:val="24"/>
+          <w:szCs w:val="24"/>
+        </w:rPr>
         <w:tab/>
-      </w:r>
-      <w:r>
-        <w:t>2018</w:t>
-      </w:r>
-      <w:r>
+        <w:t>Oct 2013 – Dec 2014</w:t>
+      </w:r>
+    </w:p>
+    <w:p>
+      <w:pPr>
+        <w:pStyle w:val="7DegreeNameJobTitle"/>
+        <w:tabs>
+          <w:tab w:val="right" w:pos="10710"/>
+        </w:tabs>
+        <w:spacing w:after="80"/>
+        <w:rPr>
+          <w:b w:val="0"/>
+          <w:bCs w:val="0"/>
+          <w:sz w:val="24"/>
+          <w:szCs w:val="24"/>
+        </w:rPr>
+      </w:pPr>
+      <w:r>
+        <w:rPr>
+          <w:b w:val="0"/>
+          <w:bCs w:val="0"/>
+          <w:sz w:val="24"/>
+          <w:szCs w:val="24"/>
+        </w:rPr>
+        <w:t xml:space="preserve">Tissow Technology Ventures </w:t>
+      </w:r>
+      <w:r>
+        <w:rPr>
+          <w:b w:val="0"/>
+          <w:bCs w:val="0"/>
+          <w:sz w:val="24"/>
+          <w:szCs w:val="24"/>
+        </w:rPr>
+        <w:tab/>
+        <w:t>Chennai, India</w:t>
+      </w:r>
+    </w:p>
+    <w:p>
+      <w:pPr>
+        <w:pStyle w:val="6BulletPoints"/>
+        <w:rPr>
+          <w:rFonts w:cs="Times New Roman"/>
+          <w:spacing w:val="0"/>
+          <w:sz w:val="24"/>
+          <w:szCs w:val="24"/>
+        </w:rPr>
+      </w:pPr>
+      <w:r>
+        <w:rPr>
+          <w:sz w:val="24"/>
+          <w:szCs w:val="24"/>
+        </w:rPr>
+        <w:t xml:space="preserve">Co-founded and led engineering for </w:t>
+      </w:r>
+      <w:proofErr w:type="spellStart"/>
+      <w:r>
+        <w:rPr>
+          <w:rStyle w:val="Strong"/>
+          <w:sz w:val="24"/>
+          <w:szCs w:val="24"/>
+        </w:rPr>
+        <w:t>Humingo</w:t>
+      </w:r>
+      <w:proofErr w:type="spellEnd"/>
+      <w:r>
+        <w:rPr>
+          <w:sz w:val="24"/>
+          <w:szCs w:val="24"/>
+        </w:rPr>
+        <w:t xml:space="preserve">, an e-commerce product discovery and aggregation platform built using Cloudera Hadoop, Apache </w:t>
+      </w:r>
+      <w:proofErr w:type="spellStart"/>
+      <w:r>
+        <w:rPr>
+          <w:sz w:val="24"/>
+          <w:szCs w:val="24"/>
+        </w:rPr>
+        <w:t>Solr</w:t>
+      </w:r>
+      <w:proofErr w:type="spellEnd"/>
+      <w:r>
+        <w:rPr>
+          <w:sz w:val="24"/>
+          <w:szCs w:val="24"/>
+        </w:rPr>
+        <w:t>, Lucene, HDFS, Zookeeper, and Kafka.</w:t>
+      </w:r>
+    </w:p>
+    <w:p>
+      <w:pPr>
+        <w:pStyle w:val="6BulletPoints"/>
+        <w:rPr>
+          <w:sz w:val="24"/>
+          <w:szCs w:val="24"/>
+        </w:rPr>
+      </w:pPr>
+      <w:r>
+        <w:rPr>
+          <w:rStyle w:val="Strong"/>
+          <w:sz w:val="24"/>
+          <w:szCs w:val="24"/>
+        </w:rPr>
+        <w:t xml:space="preserve">Re-architected </w:t>
+      </w:r>
+      <w:proofErr w:type="spellStart"/>
+      <w:r>
+        <w:rPr>
+          <w:rStyle w:val="Strong"/>
+          <w:sz w:val="24"/>
+          <w:szCs w:val="24"/>
+        </w:rPr>
+        <w:t>Ticketgoose</w:t>
+      </w:r>
+      <w:proofErr w:type="spellEnd"/>
+      <w:r>
+        <w:rPr>
+          <w:sz w:val="24"/>
+          <w:szCs w:val="24"/>
+        </w:rPr>
+        <w:t>, a bus-ticketing platform, modernizing its backend with Spring Framework to improve scalability and reduce operational complexity.</w:t>
+      </w:r>
+    </w:p>
+    <w:p>
+      <w:pPr>
+        <w:pStyle w:val="6BulletPoints"/>
+        <w:rPr>
+          <w:sz w:val="24"/>
+          <w:szCs w:val="24"/>
+        </w:rPr>
+      </w:pPr>
+      <w:r>
+        <w:rPr>
+          <w:sz w:val="24"/>
+          <w:szCs w:val="24"/>
+        </w:rPr>
+        <w:t xml:space="preserve">Drove </w:t>
+      </w:r>
+      <w:r>
+        <w:rPr>
+          <w:rStyle w:val="Strong"/>
+          <w:sz w:val="24"/>
+          <w:szCs w:val="24"/>
+        </w:rPr>
+        <w:t>cloud cost optimization</w:t>
+      </w:r>
+      <w:r>
+        <w:rPr>
+          <w:sz w:val="24"/>
+          <w:szCs w:val="24"/>
+        </w:rPr>
+        <w:t xml:space="preserve">, reducing total cost of ownership by 50 % by shifting workloads between AWS and </w:t>
+      </w:r>
+      <w:proofErr w:type="spellStart"/>
+      <w:r>
+        <w:rPr>
+          <w:sz w:val="24"/>
+          <w:szCs w:val="24"/>
+        </w:rPr>
+        <w:t>Linode</w:t>
+      </w:r>
+      <w:proofErr w:type="spellEnd"/>
+      <w:r>
+        <w:rPr>
+          <w:sz w:val="24"/>
+          <w:szCs w:val="24"/>
+        </w:rPr>
+        <w:t>.</w:t>
+      </w:r>
+    </w:p>
+    <w:p>
+      <w:pPr>
+        <w:pStyle w:val="6BulletPoints"/>
+        <w:rPr>
+          <w:rFonts w:cs="Times New Roman"/>
+          <w:spacing w:val="0"/>
+          <w:sz w:val="24"/>
+          <w:szCs w:val="24"/>
+        </w:rPr>
+      </w:pPr>
+      <w:r>
+        <w:rPr>
+          <w:sz w:val="24"/>
+          <w:szCs w:val="24"/>
+        </w:rPr>
+        <w:t xml:space="preserve">Implemented </w:t>
+      </w:r>
+      <w:r>
+        <w:rPr>
+          <w:rStyle w:val="Strong"/>
+          <w:sz w:val="24"/>
+          <w:szCs w:val="24"/>
+        </w:rPr>
+        <w:t>continuous delivery pipelines</w:t>
+      </w:r>
+      <w:r>
+        <w:rPr>
+          <w:sz w:val="24"/>
+          <w:szCs w:val="24"/>
+        </w:rPr>
+        <w:t xml:space="preserve"> and early microservice patterns, improving deployment consistency and team velocity.</w:t>
+      </w:r>
+    </w:p>
+    <w:p>
+      <w:pPr>
+        <w:pStyle w:val="7DegreeNameJobTitle"/>
+        <w:tabs>
+          <w:tab w:val="right" w:pos="10710"/>
+        </w:tabs>
+        <w:rPr>
+          <w:sz w:val="24"/>
+          <w:szCs w:val="24"/>
+        </w:rPr>
+      </w:pPr>
+      <w:r>
+        <w:rPr>
+          <w:sz w:val="24"/>
+          <w:szCs w:val="24"/>
+        </w:rPr>
+        <w:t>Senior Associate / Software Architect</w:t>
+      </w:r>
+      <w:r>
+        <w:rPr>
+          <w:sz w:val="24"/>
+          <w:szCs w:val="24"/>
+        </w:rPr>
+        <w:tab/>
+      </w:r>
+      <w:r>
+        <w:rPr>
+          <w:sz w:val="24"/>
+          <w:szCs w:val="24"/>
+        </w:rPr>
+        <w:t>Dec</w:t>
+      </w:r>
+      <w:r>
+        <w:rPr>
+          <w:sz w:val="24"/>
+          <w:szCs w:val="24"/>
+        </w:rPr>
+        <w:t xml:space="preserve"> 201</w:t>
+      </w:r>
+      <w:r>
+        <w:rPr>
+          <w:sz w:val="24"/>
+          <w:szCs w:val="24"/>
+        </w:rPr>
+        <w:t>1</w:t>
+      </w:r>
+      <w:r>
+        <w:rPr>
+          <w:sz w:val="24"/>
+          <w:szCs w:val="24"/>
+        </w:rPr>
         <w:t xml:space="preserve"> – </w:t>
       </w:r>
       <w:r>
-        <w:t>2014</w:t>
+        <w:rPr>
+          <w:sz w:val="24"/>
+          <w:szCs w:val="24"/>
+        </w:rPr>
+        <w:t xml:space="preserve">Oct </w:t>
+      </w:r>
+      <w:r>
+        <w:rPr>
+          <w:sz w:val="24"/>
+          <w:szCs w:val="24"/>
+        </w:rPr>
+        <w:t>201</w:t>
+      </w:r>
+      <w:r>
+        <w:rPr>
+          <w:sz w:val="24"/>
+          <w:szCs w:val="24"/>
+        </w:rPr>
+        <w:t>3</w:t>
+      </w:r>
+    </w:p>
+    <w:p>
+      <w:pPr>
+        <w:pStyle w:val="7DegreeNameJobTitle"/>
+        <w:tabs>
+          <w:tab w:val="right" w:pos="10710"/>
+        </w:tabs>
+        <w:spacing w:after="80"/>
+        <w:rPr>
+          <w:b w:val="0"/>
+          <w:bCs w:val="0"/>
+          <w:sz w:val="24"/>
+          <w:szCs w:val="24"/>
+        </w:rPr>
+      </w:pPr>
+      <w:r>
+        <w:rPr>
+          <w:b w:val="0"/>
+          <w:bCs w:val="0"/>
+          <w:sz w:val="24"/>
+          <w:szCs w:val="24"/>
+        </w:rPr>
+        <w:t xml:space="preserve">Nallan Technology Ventures </w:t>
+      </w:r>
+      <w:r>
+        <w:rPr>
+          <w:b w:val="0"/>
+          <w:bCs w:val="0"/>
+          <w:sz w:val="24"/>
+          <w:szCs w:val="24"/>
+        </w:rPr>
+        <w:tab/>
+        <w:t>Chennai, India</w:t>
+      </w:r>
+    </w:p>
+    <w:p>
+      <w:pPr>
+        <w:pStyle w:val="6BulletPoints"/>
+        <w:rPr>
+          <w:rFonts w:cs="Times New Roman"/>
+          <w:spacing w:val="0"/>
+          <w:sz w:val="24"/>
+          <w:szCs w:val="24"/>
+        </w:rPr>
+      </w:pPr>
+      <w:r>
+        <w:rPr>
+          <w:sz w:val="24"/>
+          <w:szCs w:val="24"/>
+        </w:rPr>
+        <w:t xml:space="preserve">Architected and developed </w:t>
+      </w:r>
+      <w:proofErr w:type="spellStart"/>
+      <w:r>
+        <w:rPr>
+          <w:rStyle w:val="Strong"/>
+          <w:sz w:val="24"/>
+          <w:szCs w:val="24"/>
+        </w:rPr>
+        <w:t>Kachyng</w:t>
+      </w:r>
+      <w:proofErr w:type="spellEnd"/>
+      <w:r>
+        <w:rPr>
+          <w:sz w:val="24"/>
+          <w:szCs w:val="24"/>
+        </w:rPr>
+        <w:t>, a PCI-compliant mobile payments platform enabling one-click checkout and reducing transaction time by 50 %.</w:t>
+      </w:r>
+    </w:p>
+    <w:p>
+      <w:pPr>
+        <w:pStyle w:val="6BulletPoints"/>
+        <w:rPr>
+          <w:sz w:val="24"/>
+          <w:szCs w:val="24"/>
+        </w:rPr>
+      </w:pPr>
+      <w:r>
+        <w:rPr>
+          <w:sz w:val="24"/>
+          <w:szCs w:val="24"/>
+        </w:rPr>
+        <w:t xml:space="preserve">Led the </w:t>
+      </w:r>
+      <w:r>
+        <w:rPr>
+          <w:rStyle w:val="Strong"/>
+          <w:sz w:val="24"/>
+          <w:szCs w:val="24"/>
+        </w:rPr>
+        <w:t>PCI DSS compliance initiative</w:t>
+      </w:r>
+      <w:r>
+        <w:rPr>
+          <w:sz w:val="24"/>
+          <w:szCs w:val="24"/>
+        </w:rPr>
+        <w:t>, implementing encryption, tokenization, and secure key management to pass all compliance audits successfully.</w:t>
+      </w:r>
+    </w:p>
+    <w:p>
+      <w:pPr>
+        <w:pStyle w:val="6BulletPoints"/>
+        <w:rPr>
+          <w:sz w:val="24"/>
+          <w:szCs w:val="24"/>
+        </w:rPr>
+      </w:pPr>
+      <w:r>
+        <w:rPr>
+          <w:sz w:val="24"/>
+          <w:szCs w:val="24"/>
+        </w:rPr>
+        <w:t xml:space="preserve">Designed </w:t>
+      </w:r>
+      <w:r>
+        <w:rPr>
+          <w:rStyle w:val="Strong"/>
+          <w:sz w:val="24"/>
+          <w:szCs w:val="24"/>
+        </w:rPr>
+        <w:t>microservice-style APIs</w:t>
+      </w:r>
+      <w:r>
+        <w:rPr>
+          <w:sz w:val="24"/>
+          <w:szCs w:val="24"/>
+        </w:rPr>
+        <w:t xml:space="preserve"> and modular payment components, enhancing scalability and maintainability.</w:t>
+      </w:r>
+    </w:p>
+    <w:p>
+      <w:pPr>
+        <w:pStyle w:val="6BulletPoints"/>
+        <w:rPr>
+          <w:sz w:val="24"/>
+          <w:szCs w:val="24"/>
+        </w:rPr>
+      </w:pPr>
+      <w:r>
+        <w:rPr>
+          <w:sz w:val="24"/>
+          <w:szCs w:val="24"/>
+        </w:rPr>
+        <w:t xml:space="preserve">Collaborated with partners and acquirers to ensure </w:t>
+      </w:r>
+      <w:r>
+        <w:rPr>
+          <w:rStyle w:val="Strong"/>
+          <w:sz w:val="24"/>
+          <w:szCs w:val="24"/>
+        </w:rPr>
+        <w:t>secure payment processing</w:t>
+      </w:r>
+      <w:r>
+        <w:rPr>
+          <w:sz w:val="24"/>
+          <w:szCs w:val="24"/>
+        </w:rPr>
+        <w:t xml:space="preserve"> and regulatory alignment.</w:t>
+      </w:r>
+    </w:p>
+    <w:p>
+      <w:pPr>
+        <w:pStyle w:val="7DegreeNameJobTitle"/>
+        <w:tabs>
+          <w:tab w:val="right" w:pos="10710"/>
+        </w:tabs>
+        <w:rPr>
+          <w:sz w:val="24"/>
+          <w:szCs w:val="24"/>
+        </w:rPr>
+      </w:pPr>
+      <w:r>
+        <w:rPr>
+          <w:sz w:val="24"/>
+          <w:szCs w:val="24"/>
+        </w:rPr>
+        <w:t>Technical Co-founder / Software Engineer</w:t>
+      </w:r>
+      <w:r>
+        <w:rPr>
+          <w:sz w:val="24"/>
+          <w:szCs w:val="24"/>
+        </w:rPr>
+        <w:tab/>
+        <w:t>Aug 2010 – Dec 2011</w:t>
+      </w:r>
+    </w:p>
+    <w:p>
+      <w:pPr>
+        <w:pStyle w:val="7DegreeNameJobTitle"/>
+        <w:tabs>
+          <w:tab w:val="right" w:pos="10710"/>
+        </w:tabs>
+        <w:spacing w:after="80"/>
+        <w:rPr>
+          <w:b w:val="0"/>
+          <w:bCs w:val="0"/>
+          <w:sz w:val="24"/>
+          <w:szCs w:val="24"/>
+        </w:rPr>
+      </w:pPr>
+      <w:r>
+        <w:rPr>
+          <w:b w:val="0"/>
+          <w:bCs w:val="0"/>
+          <w:sz w:val="24"/>
+          <w:szCs w:val="24"/>
+        </w:rPr>
+        <w:t>EMRG Software Solution</w:t>
+      </w:r>
+      <w:r>
+        <w:rPr>
+          <w:b w:val="0"/>
+          <w:bCs w:val="0"/>
+          <w:sz w:val="24"/>
+          <w:szCs w:val="24"/>
+        </w:rPr>
+        <w:t>s</w:t>
+      </w:r>
+      <w:r>
+        <w:rPr>
+          <w:b w:val="0"/>
+          <w:bCs w:val="0"/>
+          <w:sz w:val="24"/>
+          <w:szCs w:val="24"/>
+        </w:rPr>
+        <w:t xml:space="preserve"> </w:t>
+      </w:r>
+      <w:r>
+        <w:rPr>
+          <w:b w:val="0"/>
+          <w:bCs w:val="0"/>
+          <w:sz w:val="24"/>
+          <w:szCs w:val="24"/>
+        </w:rPr>
+        <w:tab/>
+        <w:t>Chennai, India</w:t>
+      </w:r>
+    </w:p>
+    <w:p>
+      <w:pPr>
+        <w:pStyle w:val="6BulletPoints"/>
+        <w:rPr>
+          <w:rFonts w:cs="Times New Roman"/>
+          <w:spacing w:val="0"/>
+          <w:sz w:val="24"/>
+          <w:szCs w:val="24"/>
+        </w:rPr>
+      </w:pPr>
+      <w:r>
+        <w:rPr>
+          <w:sz w:val="24"/>
+          <w:szCs w:val="24"/>
+        </w:rPr>
+        <w:t xml:space="preserve">Co-founded a 10-member startup building </w:t>
+      </w:r>
+      <w:r>
+        <w:rPr>
+          <w:rStyle w:val="Strong"/>
+          <w:sz w:val="24"/>
+          <w:szCs w:val="24"/>
+        </w:rPr>
+        <w:t>financial information and analytics platforms</w:t>
+      </w:r>
+      <w:r>
+        <w:rPr>
+          <w:sz w:val="24"/>
+          <w:szCs w:val="24"/>
+        </w:rPr>
+        <w:t xml:space="preserve"> for retail investors.</w:t>
+      </w:r>
+    </w:p>
+    <w:p>
+      <w:pPr>
+        <w:pStyle w:val="6BulletPoints"/>
+        <w:rPr>
+          <w:sz w:val="24"/>
+          <w:szCs w:val="24"/>
+        </w:rPr>
+      </w:pPr>
+      <w:r>
+        <w:rPr>
+          <w:sz w:val="24"/>
+          <w:szCs w:val="24"/>
+        </w:rPr>
+        <w:t xml:space="preserve">Designed and implemented </w:t>
+      </w:r>
+      <w:r>
+        <w:rPr>
+          <w:rStyle w:val="Strong"/>
+          <w:sz w:val="24"/>
+          <w:szCs w:val="24"/>
+        </w:rPr>
+        <w:t>ETL pipelines and data models</w:t>
+      </w:r>
+      <w:r>
+        <w:rPr>
+          <w:sz w:val="24"/>
+          <w:szCs w:val="24"/>
+        </w:rPr>
+        <w:t xml:space="preserve"> for stock screening, portfolio management, and market insights.</w:t>
+      </w:r>
+    </w:p>
+    <w:p>
+      <w:pPr>
+        <w:pStyle w:val="6BulletPoints"/>
+        <w:rPr>
+          <w:sz w:val="24"/>
+          <w:szCs w:val="24"/>
+        </w:rPr>
+      </w:pPr>
+      <w:r>
+        <w:rPr>
+          <w:sz w:val="24"/>
+          <w:szCs w:val="24"/>
+        </w:rPr>
+        <w:t xml:space="preserve">Introduced </w:t>
+      </w:r>
+      <w:r>
+        <w:rPr>
+          <w:rStyle w:val="Strong"/>
+          <w:sz w:val="24"/>
+          <w:szCs w:val="24"/>
+        </w:rPr>
+        <w:t>automation in data ingestion and validation</w:t>
+      </w:r>
+      <w:r>
+        <w:rPr>
+          <w:sz w:val="24"/>
+          <w:szCs w:val="24"/>
+        </w:rPr>
+        <w:t>, improving delivery speed and data accuracy.</w:t>
+      </w:r>
+    </w:p>
+    <w:p>
+      <w:pPr>
+        <w:pStyle w:val="7DegreeNameJobTitle"/>
+        <w:tabs>
+          <w:tab w:val="right" w:pos="10710"/>
+        </w:tabs>
+        <w:rPr>
+          <w:sz w:val="24"/>
+          <w:szCs w:val="24"/>
+        </w:rPr>
+      </w:pPr>
+      <w:r>
+        <w:rPr>
+          <w:sz w:val="24"/>
+          <w:szCs w:val="24"/>
+        </w:rPr>
+        <w:t>Java Developer / Systems Engineer</w:t>
+      </w:r>
+      <w:r>
+        <w:rPr>
+          <w:sz w:val="24"/>
+          <w:szCs w:val="24"/>
+        </w:rPr>
+        <w:tab/>
+      </w:r>
+      <w:r>
+        <w:rPr>
+          <w:sz w:val="24"/>
+          <w:szCs w:val="24"/>
+        </w:rPr>
+        <w:t xml:space="preserve">Aug </w:t>
+      </w:r>
+      <w:r>
+        <w:rPr>
+          <w:sz w:val="24"/>
+          <w:szCs w:val="24"/>
+        </w:rPr>
+        <w:t>20</w:t>
+      </w:r>
+      <w:r>
+        <w:rPr>
+          <w:sz w:val="24"/>
+          <w:szCs w:val="24"/>
+        </w:rPr>
+        <w:t>0</w:t>
+      </w:r>
+      <w:r>
+        <w:rPr>
+          <w:sz w:val="24"/>
+          <w:szCs w:val="24"/>
+        </w:rPr>
+        <w:t>8</w:t>
+      </w:r>
+      <w:r>
+        <w:rPr>
+          <w:sz w:val="24"/>
+          <w:szCs w:val="24"/>
+        </w:rPr>
+        <w:t xml:space="preserve"> – </w:t>
+      </w:r>
+      <w:r>
+        <w:rPr>
+          <w:sz w:val="24"/>
+          <w:szCs w:val="24"/>
+        </w:rPr>
+        <w:t xml:space="preserve">Aug </w:t>
+      </w:r>
+      <w:r>
+        <w:rPr>
+          <w:sz w:val="24"/>
+          <w:szCs w:val="24"/>
+        </w:rPr>
+        <w:t>201</w:t>
+      </w:r>
+      <w:r>
+        <w:rPr>
+          <w:sz w:val="24"/>
+          <w:szCs w:val="24"/>
+        </w:rPr>
+        <w:t>0</w:t>
       </w:r>
     </w:p>
     <w:p>
@@ -856,23 +2170,39 @@
         <w:tabs>
           <w:tab w:val="right" w:pos="10710"/>
         </w:tabs>
-      </w:pPr>
-      <w:r>
-        <w:t>Tissow – Nallan</w:t>
-      </w:r>
-      <w:r>
-        <w:t>Tech</w:t>
-      </w:r>
-      <w:r>
-        <w:t xml:space="preserve"> – EMRG – YuMe</w:t>
-      </w:r>
-      <w:r>
+        <w:rPr>
+          <w:sz w:val="24"/>
+          <w:szCs w:val="24"/>
+        </w:rPr>
+      </w:pPr>
+      <w:proofErr w:type="spellStart"/>
+      <w:r>
+        <w:rPr>
+          <w:sz w:val="24"/>
+          <w:szCs w:val="24"/>
+        </w:rPr>
+        <w:t>YuMe</w:t>
+      </w:r>
+      <w:proofErr w:type="spellEnd"/>
+      <w:r>
+        <w:rPr>
+          <w:sz w:val="24"/>
+          <w:szCs w:val="24"/>
+        </w:rPr>
         <w:t xml:space="preserve"> </w:t>
       </w:r>
       <w:r>
+        <w:rPr>
+          <w:sz w:val="24"/>
+          <w:szCs w:val="24"/>
+        </w:rPr>
         <w:tab/>
       </w:r>
       <w:r>
+        <w:rPr>
+          <w:sz w:val="24"/>
+          <w:szCs w:val="24"/>
+        </w:rPr>
         <w:t>Chennai, India</w:t>
       </w:r>
     </w:p>
@@ -882,70 +2212,93 @@
         <w:rPr>
           <w:rFonts w:cs="Times New Roman"/>
           <w:spacing w:val="0"/>
-        </w:rPr>
-      </w:pPr>
-      <w:r>
-        <w:t xml:space="preserve">Co-founded and architected startups delivering </w:t>
+          <w:sz w:val="24"/>
+          <w:szCs w:val="24"/>
+        </w:rPr>
+      </w:pPr>
+      <w:r>
+        <w:rPr>
+          <w:sz w:val="24"/>
+          <w:szCs w:val="24"/>
+        </w:rPr>
+        <w:t xml:space="preserve">Managed </w:t>
       </w:r>
       <w:r>
         <w:rPr>
           <w:rStyle w:val="Strong"/>
-        </w:rPr>
-        <w:t>e-commerce, fintech, and data platforms</w:t>
-      </w:r>
-      <w:r>
-        <w:t>, using Java/Spring, Hadoop, Solr, Zookeeper, and Kafka.</w:t>
+          <w:sz w:val="24"/>
+          <w:szCs w:val="24"/>
+        </w:rPr>
+        <w:t>infrastructure automation and deployments</w:t>
+      </w:r>
+      <w:r>
+        <w:rPr>
+          <w:sz w:val="24"/>
+          <w:szCs w:val="24"/>
+        </w:rPr>
+        <w:t xml:space="preserve"> across six environments, supporting large-scale video ad delivery.</w:t>
       </w:r>
     </w:p>
     <w:p>
       <w:pPr>
         <w:pStyle w:val="6BulletPoints"/>
-      </w:pPr>
-      <w:r>
-        <w:t xml:space="preserve">Led </w:t>
+        <w:rPr>
+          <w:sz w:val="24"/>
+          <w:szCs w:val="24"/>
+        </w:rPr>
+      </w:pPr>
+      <w:r>
+        <w:rPr>
+          <w:sz w:val="24"/>
+          <w:szCs w:val="24"/>
+        </w:rPr>
+        <w:t xml:space="preserve">Developed </w:t>
       </w:r>
       <w:r>
         <w:rPr>
           <w:rStyle w:val="Strong"/>
-        </w:rPr>
-        <w:t>product modernization and PCI-compliant payment solutions</w:t>
-      </w:r>
-      <w:r>
-        <w:t>, improving user experience and security compliance.</w:t>
+          <w:sz w:val="24"/>
+          <w:szCs w:val="24"/>
+        </w:rPr>
+        <w:t>internal tools and web components</w:t>
+      </w:r>
+      <w:r>
+        <w:rPr>
+          <w:sz w:val="24"/>
+          <w:szCs w:val="24"/>
+        </w:rPr>
+        <w:t xml:space="preserve"> using Java and Google Web Toolkit.</w:t>
       </w:r>
     </w:p>
     <w:p>
       <w:pPr>
         <w:pStyle w:val="6BulletPoints"/>
-      </w:pPr>
-      <w:r>
-        <w:t xml:space="preserve">Directed </w:t>
+        <w:rPr>
+          <w:sz w:val="24"/>
+          <w:szCs w:val="24"/>
+        </w:rPr>
+      </w:pPr>
+      <w:r>
+        <w:rPr>
+          <w:sz w:val="24"/>
+          <w:szCs w:val="24"/>
+        </w:rPr>
+        <w:t xml:space="preserve">Conducted early </w:t>
       </w:r>
       <w:r>
         <w:rPr>
           <w:rStyle w:val="Strong"/>
-        </w:rPr>
-        <w:t>small engineering teams</w:t>
-      </w:r>
-      <w:r>
-        <w:t xml:space="preserve"> delivering distributed data systems and mobile applications across cloud and on-prem environments.</w:t>
-      </w:r>
-    </w:p>
-    <w:p>
-      <w:pPr>
-        <w:pStyle w:val="6BulletPoints"/>
-      </w:pPr>
-      <w:r>
-        <w:t xml:space="preserve">Drove </w:t>
-      </w:r>
-      <w:r>
-        <w:rPr>
-          <w:rStyle w:val="Strong"/>
-        </w:rPr>
-        <w:t>infrastructure automation, DevOps adoption, and cost optimization</w:t>
-      </w:r>
-      <w:r>
-        <w:t xml:space="preserve"> during early-stage product scaling.</w:t>
+          <w:sz w:val="24"/>
+          <w:szCs w:val="24"/>
+        </w:rPr>
+        <w:t>mobile R&amp;D</w:t>
+      </w:r>
+      <w:r>
+        <w:rPr>
+          <w:sz w:val="24"/>
+          <w:szCs w:val="24"/>
+        </w:rPr>
+        <w:t>, creating proof-of-concepts for native applications.</w:t>
       </w:r>
     </w:p>
     <w:p>
@@ -962,17 +2315,37 @@
         <w:tabs>
           <w:tab w:val="right" w:pos="10710"/>
         </w:tabs>
-      </w:pPr>
-      <w:r>
+        <w:rPr>
+          <w:sz w:val="24"/>
+          <w:szCs w:val="24"/>
+        </w:rPr>
+      </w:pPr>
+      <w:r>
+        <w:rPr>
+          <w:sz w:val="24"/>
+          <w:szCs w:val="24"/>
+        </w:rPr>
         <w:t>AWS Certified Solutions Architect – Professional</w:t>
       </w:r>
       <w:r>
+        <w:rPr>
+          <w:sz w:val="24"/>
+          <w:szCs w:val="24"/>
+        </w:rPr>
         <w:tab/>
       </w:r>
       <w:r>
+        <w:rPr>
+          <w:sz w:val="24"/>
+          <w:szCs w:val="24"/>
+        </w:rPr>
         <w:t xml:space="preserve">Valid until </w:t>
       </w:r>
       <w:r>
+        <w:rPr>
+          <w:sz w:val="24"/>
+          <w:szCs w:val="24"/>
+        </w:rPr>
         <w:t>Sep 2027</w:t>
       </w:r>
     </w:p>
@@ -992,6 +2365,8 @@
           <w:i/>
           <w:iCs/>
           <w:color w:val="000000"/>
+          <w:sz w:val="24"/>
+          <w:szCs w:val="24"/>
           <w:shd w:val="clear" w:color="auto" w:fill="FFFFFF"/>
         </w:rPr>
         <w:t>Validation Number: </w:t>
@@ -1002,6 +2377,8 @@
             <w:i/>
             <w:iCs/>
             <w:color w:val="0000FF"/>
+            <w:sz w:val="24"/>
+            <w:szCs w:val="24"/>
             <w:u w:val="single"/>
             <w:shd w:val="clear" w:color="auto" w:fill="FFFFFF"/>
           </w:rPr>
@@ -1014,18 +2391,6 @@
     </w:p>
     <w:p>
       <w:pPr>
-        <w:pStyle w:val="8Institution"/>
-        <w:tabs>
-          <w:tab w:val="right" w:pos="10710"/>
-        </w:tabs>
-        <w:rPr>
-          <w:b/>
-          <w:bCs/>
-        </w:rPr>
-      </w:pPr>
-    </w:p>
-    <w:p>
-      <w:pPr>
         <w:pStyle w:val="4SectionHeaders"/>
       </w:pPr>
       <w:r>
@@ -1040,40 +2405,56 @@
         </w:tabs>
       </w:pPr>
       <w:r>
+        <w:rPr>
+          <w:sz w:val="24"/>
+          <w:szCs w:val="24"/>
+        </w:rPr>
         <w:t>B.Sc. Computer Science</w:t>
       </w:r>
       <w:r>
+        <w:rPr>
+          <w:b w:val="0"/>
+          <w:bCs w:val="0"/>
+          <w:sz w:val="24"/>
+          <w:szCs w:val="24"/>
+        </w:rPr>
+        <w:t xml:space="preserve">, </w:t>
+      </w:r>
+      <w:r>
+        <w:rPr>
+          <w:b w:val="0"/>
+          <w:bCs w:val="0"/>
+          <w:sz w:val="24"/>
+          <w:szCs w:val="24"/>
+        </w:rPr>
+        <w:t>Bharathidasan University</w:t>
+      </w:r>
+      <w:r>
+        <w:rPr>
+          <w:b w:val="0"/>
+          <w:bCs w:val="0"/>
+          <w:sz w:val="24"/>
+          <w:szCs w:val="24"/>
+        </w:rPr>
+        <w:t xml:space="preserve">, </w:t>
+      </w:r>
+      <w:r>
+        <w:rPr>
+          <w:b w:val="0"/>
+          <w:bCs w:val="0"/>
+          <w:sz w:val="24"/>
+          <w:szCs w:val="24"/>
+        </w:rPr>
+        <w:t>Trichy, India</w:t>
+      </w:r>
+      <w:r>
+        <w:rPr>
+          <w:sz w:val="24"/>
+          <w:szCs w:val="24"/>
+        </w:rPr>
         <w:tab/>
-      </w:r>
-      <w:r>
         <w:t>2008</w:t>
       </w:r>
-    </w:p>
-    <w:p>
-      <w:pPr>
-        <w:pStyle w:val="8Institution"/>
-        <w:tabs>
-          <w:tab w:val="right" w:pos="10710"/>
-        </w:tabs>
-        <w:rPr>
-          <w:b/>
-          <w:bCs/>
-        </w:rPr>
-      </w:pPr>
-      <w:r>
-        <w:t>Bharathidasan University</w:t>
-      </w:r>
-      <w:r>
-        <w:tab/>
-      </w:r>
-      <w:r>
-        <w:t>Trichy, India</w:t>
-      </w:r>
-    </w:p>
-    <w:p>
-      <w:pPr>
-        <w:pStyle w:val="6bTraining"/>
-      </w:pPr>
     </w:p>
     <w:sectPr>
       <w:footerReference w:type="default" r:id="rId12"/>
@@ -1167,7 +2548,7 @@
         <v:path o:extrusionok="f" gradientshapeok="t" o:connecttype="rect"/>
         <o:lock v:ext="edit" aspectratio="t"/>
       </v:shapetype>
-      <v:shape id="_x0000_i1029" type="#_x0000_t75" style="width:384pt;height:384pt;visibility:visible;mso-wrap-style:square" o:bullet="t">
+      <v:shape id="_x0000_i1045" type="#_x0000_t75" style="width:384pt;height:384pt;visibility:visible;mso-wrap-style:square" o:bullet="t">
         <v:imagedata r:id="rId1" o:title=""/>
       </v:shape>
     </w:pict>

</xml_diff>